<commit_message>
I added the search function and fixed the edit and register file. I also made the text visible on details file.
</commit_message>
<xml_diff>
--- a/a3/Test.docx
+++ b/a3/Test.docx
@@ -3,19 +3,17 @@
 <w:document xmlns:wpc="http://schemas.microsoft.com/office/word/2010/wordprocessingCanvas" xmlns:cx="http://schemas.microsoft.com/office/drawing/2014/chartex" xmlns:cx1="http://schemas.microsoft.com/office/drawing/2015/9/8/chartex" xmlns:cx2="http://schemas.microsoft.com/office/drawing/2015/10/21/chartex" xmlns:cx3="http://schemas.microsoft.com/office/drawing/2016/5/9/chartex" xmlns:cx4="http://schemas.microsoft.com/office/drawing/2016/5/10/chartex" xmlns:cx5="http://schemas.microsoft.com/office/drawing/2016/5/11/chartex" xmlns:cx6="http://schemas.microsoft.com/office/drawing/2016/5/12/chartex" xmlns:cx7="http://schemas.microsoft.com/office/drawing/2016/5/13/chartex" xmlns:cx8="http://schemas.microsoft.com/office/drawing/2016/5/14/chartex" xmlns:mc="http://schemas.openxmlformats.org/markup-compatibility/2006" xmlns:aink="http://schemas.microsoft.com/office/drawing/2016/ink" xmlns:am3d="http://schemas.microsoft.com/office/drawing/2017/model3d" xmlns:o="urn:schemas-microsoft-com:office:office" xmlns:oel="http://schemas.microsoft.com/office/2019/extlst" xmlns:r="http://schemas.openxmlformats.org/officeDocument/2006/relationships" xmlns:m="http://schemas.openxmlformats.org/officeDocument/2006/math" xmlns:v="urn:schemas-microsoft-com:vml" xmlns:wp14="http://schemas.microsoft.com/office/word/2010/wordprocessingDrawing" xmlns:wp="http://schemas.openxmlformats.org/drawingml/2006/wordprocessingDrawing" xmlns:w10="urn:schemas-microsoft-com:office:word" xmlns:w="http://schemas.openxmlformats.org/wordprocessingml/2006/main" xmlns:w14="http://schemas.microsoft.com/office/word/2010/wordml" xmlns:w15="http://schemas.microsoft.com/office/word/2012/wordml" xmlns:w16cex="http://schemas.microsoft.com/office/word/2018/wordml/cex" xmlns:w16cid="http://schemas.microsoft.com/office/word/2016/wordml/cid" xmlns:w16="http://schemas.microsoft.com/office/word/2018/wordml" xmlns:w16du="http://schemas.microsoft.com/office/word/2023/wordml/word16du" xmlns:w16sdtdh="http://schemas.microsoft.com/office/word/2020/wordml/sdtdatahash" xmlns:w16sdtfl="http://schemas.microsoft.com/office/word/2024/wordml/sdtformatlock" xmlns:w16se="http://schemas.microsoft.com/office/word/2015/wordml/symex" xmlns:wpg="http://schemas.microsoft.com/office/word/2010/wordprocessingGroup" xmlns:wpi="http://schemas.microsoft.com/office/word/2010/wordprocessingInk" xmlns:wne="http://schemas.microsoft.com/office/word/2006/wordml" xmlns:wps="http://schemas.microsoft.com/office/word/2010/wordprocessingShape" mc:Ignorable="w14 w15 w16se w16cid w16 w16cex w16sdtdh w16sdtfl w16du wp14">
   <w:body>
     <w:p>
-      <w:proofErr w:type="spellStart"/>
       <w:r>
         <w:t>Index.php</w:t>
       </w:r>
-      <w:proofErr w:type="spellEnd"/>
     </w:p>
     <w:p>
       <w:r>
         <w:drawing>
-          <wp:inline distT="0" distB="0" distL="0" distR="0" wp14:anchorId="33EA8455" wp14:editId="7B89FC77">
-            <wp:extent cx="5731510" cy="2308225"/>
+          <wp:inline distT="0" distB="0" distL="0" distR="0" wp14:anchorId="745679C2" wp14:editId="20E63738">
+            <wp:extent cx="5731510" cy="3126105"/>
             <wp:effectExtent l="0" t="0" r="2540" b="0"/>
-            <wp:docPr id="1515186953" name="Picture 1" descr="A screenshot of a computer&#10;&#10;AI-generated content may be incorrect."/>
+            <wp:docPr id="660926927" name="Picture 1"/>
             <wp:cNvGraphicFramePr>
               <a:graphicFrameLocks xmlns:a="http://schemas.openxmlformats.org/drawingml/2006/main" noChangeAspect="1"/>
             </wp:cNvGraphicFramePr>
@@ -23,7 +21,7 @@
               <a:graphicData uri="http://schemas.openxmlformats.org/drawingml/2006/picture">
                 <pic:pic xmlns:pic="http://schemas.openxmlformats.org/drawingml/2006/picture">
                   <pic:nvPicPr>
-                    <pic:cNvPr id="1515186953" name="Picture 1" descr="A screenshot of a computer&#10;&#10;AI-generated content may be incorrect."/>
+                    <pic:cNvPr id="660926927" name=""/>
                     <pic:cNvPicPr/>
                   </pic:nvPicPr>
                   <pic:blipFill>
@@ -35,7 +33,7 @@
                   <pic:spPr>
                     <a:xfrm>
                       <a:off x="0" y="0"/>
-                      <a:ext cx="5731510" cy="2308225"/>
+                      <a:ext cx="5731510" cy="3126105"/>
                     </a:xfrm>
                     <a:prstGeom prst="rect">
                       <a:avLst/>
@@ -47,24 +45,19 @@
           </wp:inline>
         </w:drawing>
       </w:r>
-      <w:r>
-        <w:tab/>
-      </w:r>
-    </w:p>
-    <w:p>
-      <w:proofErr w:type="spellStart"/>
+    </w:p>
+    <w:p>
       <w:r>
         <w:t>Add.php</w:t>
       </w:r>
-      <w:proofErr w:type="spellEnd"/>
     </w:p>
     <w:p>
       <w:r>
         <w:drawing>
-          <wp:inline distT="0" distB="0" distL="0" distR="0" wp14:anchorId="2746C790" wp14:editId="262F5A1F">
-            <wp:extent cx="5731510" cy="2301240"/>
-            <wp:effectExtent l="0" t="0" r="2540" b="3810"/>
-            <wp:docPr id="1657949817" name="Picture 1" descr="A screenshot of a computer&#10;&#10;AI-generated content may be incorrect."/>
+          <wp:inline distT="0" distB="0" distL="0" distR="0" wp14:anchorId="492044D4" wp14:editId="4A1EAE28">
+            <wp:extent cx="5731510" cy="3180715"/>
+            <wp:effectExtent l="0" t="0" r="2540" b="635"/>
+            <wp:docPr id="221959888" name="Picture 1" descr="A screenshot of a computer&#10;&#10;AI-generated content may be incorrect."/>
             <wp:cNvGraphicFramePr>
               <a:graphicFrameLocks xmlns:a="http://schemas.openxmlformats.org/drawingml/2006/main" noChangeAspect="1"/>
             </wp:cNvGraphicFramePr>
@@ -72,7 +65,7 @@
               <a:graphicData uri="http://schemas.openxmlformats.org/drawingml/2006/picture">
                 <pic:pic xmlns:pic="http://schemas.openxmlformats.org/drawingml/2006/picture">
                   <pic:nvPicPr>
-                    <pic:cNvPr id="1657949817" name="Picture 1" descr="A screenshot of a computer&#10;&#10;AI-generated content may be incorrect."/>
+                    <pic:cNvPr id="221959888" name="Picture 1" descr="A screenshot of a computer&#10;&#10;AI-generated content may be incorrect."/>
                     <pic:cNvPicPr/>
                   </pic:nvPicPr>
                   <pic:blipFill>
@@ -84,7 +77,7 @@
                   <pic:spPr>
                     <a:xfrm>
                       <a:off x="0" y="0"/>
-                      <a:ext cx="5731510" cy="2301240"/>
+                      <a:ext cx="5731510" cy="3180715"/>
                     </a:xfrm>
                     <a:prstGeom prst="rect">
                       <a:avLst/>
@@ -98,19 +91,24 @@
       </w:r>
     </w:p>
     <w:p>
-      <w:proofErr w:type="spellStart"/>
       <w:r>
         <w:t>Gallery.php</w:t>
       </w:r>
-      <w:proofErr w:type="spellEnd"/>
-    </w:p>
-    <w:p>
-      <w:r>
+    </w:p>
+    <w:p/>
+    <w:p>
+      <w:r>
+        <w:t>Details.php</w:t>
+      </w:r>
+    </w:p>
+    <w:p>
+      <w:r>
+        <w:lastRenderedPageBreak/>
         <w:drawing>
-          <wp:inline distT="0" distB="0" distL="0" distR="0" wp14:anchorId="44EFCC14" wp14:editId="38EE242E">
-            <wp:extent cx="5731510" cy="2301240"/>
-            <wp:effectExtent l="0" t="0" r="2540" b="3810"/>
-            <wp:docPr id="891896787" name="Picture 1" descr="A screenshot of a computer&#10;&#10;AI-generated content may be incorrect."/>
+          <wp:inline distT="0" distB="0" distL="0" distR="0" wp14:anchorId="5ECB31A4" wp14:editId="0C8E1DC0">
+            <wp:extent cx="5731510" cy="3197225"/>
+            <wp:effectExtent l="0" t="0" r="2540" b="3175"/>
+            <wp:docPr id="1329239108" name="Picture 1" descr="A screenshot of a computer&#10;&#10;AI-generated content may be incorrect."/>
             <wp:cNvGraphicFramePr>
               <a:graphicFrameLocks xmlns:a="http://schemas.openxmlformats.org/drawingml/2006/main" noChangeAspect="1"/>
             </wp:cNvGraphicFramePr>
@@ -118,7 +116,7 @@
               <a:graphicData uri="http://schemas.openxmlformats.org/drawingml/2006/picture">
                 <pic:pic xmlns:pic="http://schemas.openxmlformats.org/drawingml/2006/picture">
                   <pic:nvPicPr>
-                    <pic:cNvPr id="891896787" name="Picture 1" descr="A screenshot of a computer&#10;&#10;AI-generated content may be incorrect."/>
+                    <pic:cNvPr id="1329239108" name="Picture 1" descr="A screenshot of a computer&#10;&#10;AI-generated content may be incorrect."/>
                     <pic:cNvPicPr/>
                   </pic:nvPicPr>
                   <pic:blipFill>
@@ -130,7 +128,7 @@
                   <pic:spPr>
                     <a:xfrm>
                       <a:off x="0" y="0"/>
-                      <a:ext cx="5731510" cy="2301240"/>
+                      <a:ext cx="5731510" cy="3197225"/>
                     </a:xfrm>
                     <a:prstGeom prst="rect">
                       <a:avLst/>
@@ -144,20 +142,17 @@
       </w:r>
     </w:p>
     <w:p>
-      <w:proofErr w:type="spellStart"/>
-      <w:r>
-        <w:t>Details.php</w:t>
-      </w:r>
-      <w:proofErr w:type="spellEnd"/>
-    </w:p>
-    <w:p>
-      <w:r>
-        <w:lastRenderedPageBreak/>
+      <w:r>
+        <w:t>Skills.php</w:t>
+      </w:r>
+    </w:p>
+    <w:p>
+      <w:r>
         <w:drawing>
-          <wp:inline distT="0" distB="0" distL="0" distR="0" wp14:anchorId="7278E7B3" wp14:editId="58BA2B2A">
-            <wp:extent cx="5731510" cy="2321560"/>
-            <wp:effectExtent l="0" t="0" r="2540" b="2540"/>
-            <wp:docPr id="1728774734" name="Picture 1" descr="A screenshot of a computer&#10;&#10;AI-generated content may be incorrect."/>
+          <wp:inline distT="0" distB="0" distL="0" distR="0" wp14:anchorId="19C8407F" wp14:editId="12F7963B">
+            <wp:extent cx="5731510" cy="3183255"/>
+            <wp:effectExtent l="0" t="0" r="2540" b="0"/>
+            <wp:docPr id="2048663924" name="Picture 1" descr="A screenshot of a computer&#10;&#10;AI-generated content may be incorrect."/>
             <wp:cNvGraphicFramePr>
               <a:graphicFrameLocks xmlns:a="http://schemas.openxmlformats.org/drawingml/2006/main" noChangeAspect="1"/>
             </wp:cNvGraphicFramePr>
@@ -165,7 +160,7 @@
               <a:graphicData uri="http://schemas.openxmlformats.org/drawingml/2006/picture">
                 <pic:pic xmlns:pic="http://schemas.openxmlformats.org/drawingml/2006/picture">
                   <pic:nvPicPr>
-                    <pic:cNvPr id="1728774734" name="Picture 1" descr="A screenshot of a computer&#10;&#10;AI-generated content may be incorrect."/>
+                    <pic:cNvPr id="2048663924" name="Picture 1" descr="A screenshot of a computer&#10;&#10;AI-generated content may be incorrect."/>
                     <pic:cNvPicPr/>
                   </pic:nvPicPr>
                   <pic:blipFill>
@@ -177,7 +172,7 @@
                   <pic:spPr>
                     <a:xfrm>
                       <a:off x="0" y="0"/>
-                      <a:ext cx="5731510" cy="2321560"/>
+                      <a:ext cx="5731510" cy="3183255"/>
                     </a:xfrm>
                     <a:prstGeom prst="rect">
                       <a:avLst/>
@@ -191,19 +186,18 @@
       </w:r>
     </w:p>
     <w:p>
-      <w:proofErr w:type="spellStart"/>
-      <w:r>
-        <w:t>Skills.php</w:t>
-      </w:r>
-      <w:proofErr w:type="spellEnd"/>
-    </w:p>
-    <w:p>
-      <w:r>
+      <w:r>
+        <w:t>Register.php</w:t>
+      </w:r>
+    </w:p>
+    <w:p>
+      <w:r>
+        <w:lastRenderedPageBreak/>
         <w:drawing>
-          <wp:inline distT="0" distB="0" distL="0" distR="0" wp14:anchorId="44F1AB60" wp14:editId="18695099">
-            <wp:extent cx="5731510" cy="2185035"/>
-            <wp:effectExtent l="0" t="0" r="2540" b="5715"/>
-            <wp:docPr id="1654322067" name="Picture 1" descr="A screenshot of a computer&#10;&#10;AI-generated content may be incorrect."/>
+          <wp:inline distT="0" distB="0" distL="0" distR="0" wp14:anchorId="59A180D8" wp14:editId="4F4F8C73">
+            <wp:extent cx="5731510" cy="3094355"/>
+            <wp:effectExtent l="0" t="0" r="2540" b="0"/>
+            <wp:docPr id="1134226995" name="Picture 1"/>
             <wp:cNvGraphicFramePr>
               <a:graphicFrameLocks xmlns:a="http://schemas.openxmlformats.org/drawingml/2006/main" noChangeAspect="1"/>
             </wp:cNvGraphicFramePr>
@@ -211,7 +205,7 @@
               <a:graphicData uri="http://schemas.openxmlformats.org/drawingml/2006/picture">
                 <pic:pic xmlns:pic="http://schemas.openxmlformats.org/drawingml/2006/picture">
                   <pic:nvPicPr>
-                    <pic:cNvPr id="1654322067" name="Picture 1" descr="A screenshot of a computer&#10;&#10;AI-generated content may be incorrect."/>
+                    <pic:cNvPr id="1134226995" name=""/>
                     <pic:cNvPicPr/>
                   </pic:nvPicPr>
                   <pic:blipFill>
@@ -223,7 +217,7 @@
                   <pic:spPr>
                     <a:xfrm>
                       <a:off x="0" y="0"/>
-                      <a:ext cx="5731510" cy="2185035"/>
+                      <a:ext cx="5731510" cy="3094355"/>
                     </a:xfrm>
                     <a:prstGeom prst="rect">
                       <a:avLst/>
@@ -238,16 +232,16 @@
     </w:p>
     <w:p>
       <w:r>
-        <w:t>Styles.css</w:t>
+        <w:t>Edit.php</w:t>
       </w:r>
     </w:p>
     <w:p>
       <w:r>
         <w:drawing>
-          <wp:inline distT="0" distB="0" distL="0" distR="0" wp14:anchorId="1B00F297" wp14:editId="15C040B7">
-            <wp:extent cx="5731510" cy="2526665"/>
-            <wp:effectExtent l="0" t="0" r="2540" b="6985"/>
-            <wp:docPr id="1114008046" name="Picture 1" descr="A screenshot of a computer&#10;&#10;AI-generated content may be incorrect."/>
+          <wp:inline distT="0" distB="0" distL="0" distR="0" wp14:anchorId="0645B65C" wp14:editId="5D68EC83">
+            <wp:extent cx="5731510" cy="3161665"/>
+            <wp:effectExtent l="0" t="0" r="2540" b="635"/>
+            <wp:docPr id="272768317" name="Picture 1"/>
             <wp:cNvGraphicFramePr>
               <a:graphicFrameLocks xmlns:a="http://schemas.openxmlformats.org/drawingml/2006/main" noChangeAspect="1"/>
             </wp:cNvGraphicFramePr>
@@ -255,7 +249,7 @@
               <a:graphicData uri="http://schemas.openxmlformats.org/drawingml/2006/picture">
                 <pic:pic xmlns:pic="http://schemas.openxmlformats.org/drawingml/2006/picture">
                   <pic:nvPicPr>
-                    <pic:cNvPr id="1114008046" name="Picture 1" descr="A screenshot of a computer&#10;&#10;AI-generated content may be incorrect."/>
+                    <pic:cNvPr id="272768317" name=""/>
                     <pic:cNvPicPr/>
                   </pic:nvPicPr>
                   <pic:blipFill>
@@ -267,7 +261,141 @@
                   <pic:spPr>
                     <a:xfrm>
                       <a:off x="0" y="0"/>
-                      <a:ext cx="5731510" cy="2526665"/>
+                      <a:ext cx="5731510" cy="3161665"/>
+                    </a:xfrm>
+                    <a:prstGeom prst="rect">
+                      <a:avLst/>
+                    </a:prstGeom>
+                  </pic:spPr>
+                </pic:pic>
+              </a:graphicData>
+            </a:graphic>
+          </wp:inline>
+        </w:drawing>
+      </w:r>
+    </w:p>
+    <w:p>
+      <w:r>
+        <w:t>Instructor.php</w:t>
+      </w:r>
+    </w:p>
+    <w:p>
+      <w:r>
+        <w:lastRenderedPageBreak/>
+        <w:drawing>
+          <wp:inline distT="0" distB="0" distL="0" distR="0" wp14:anchorId="3D0B7F53" wp14:editId="26206C74">
+            <wp:extent cx="5731510" cy="3074670"/>
+            <wp:effectExtent l="0" t="0" r="2540" b="0"/>
+            <wp:docPr id="1725580635" name="Picture 1" descr="A screenshot of a computer&#10;&#10;AI-generated content may be incorrect."/>
+            <wp:cNvGraphicFramePr>
+              <a:graphicFrameLocks xmlns:a="http://schemas.openxmlformats.org/drawingml/2006/main" noChangeAspect="1"/>
+            </wp:cNvGraphicFramePr>
+            <a:graphic xmlns:a="http://schemas.openxmlformats.org/drawingml/2006/main">
+              <a:graphicData uri="http://schemas.openxmlformats.org/drawingml/2006/picture">
+                <pic:pic xmlns:pic="http://schemas.openxmlformats.org/drawingml/2006/picture">
+                  <pic:nvPicPr>
+                    <pic:cNvPr id="1725580635" name="Picture 1" descr="A screenshot of a computer&#10;&#10;AI-generated content may be incorrect."/>
+                    <pic:cNvPicPr/>
+                  </pic:nvPicPr>
+                  <pic:blipFill>
+                    <a:blip r:embed="rId10"/>
+                    <a:stretch>
+                      <a:fillRect/>
+                    </a:stretch>
+                  </pic:blipFill>
+                  <pic:spPr>
+                    <a:xfrm>
+                      <a:off x="0" y="0"/>
+                      <a:ext cx="5731510" cy="3074670"/>
+                    </a:xfrm>
+                    <a:prstGeom prst="rect">
+                      <a:avLst/>
+                    </a:prstGeom>
+                  </pic:spPr>
+                </pic:pic>
+              </a:graphicData>
+            </a:graphic>
+          </wp:inline>
+        </w:drawing>
+      </w:r>
+    </w:p>
+    <w:p>
+      <w:r>
+        <w:t>Search.php</w:t>
+      </w:r>
+    </w:p>
+    <w:p>
+      <w:r>
+        <w:drawing>
+          <wp:inline distT="0" distB="0" distL="0" distR="0" wp14:anchorId="4E003680" wp14:editId="453211F2">
+            <wp:extent cx="5731510" cy="3102610"/>
+            <wp:effectExtent l="0" t="0" r="2540" b="2540"/>
+            <wp:docPr id="2090237349" name="Picture 1"/>
+            <wp:cNvGraphicFramePr>
+              <a:graphicFrameLocks xmlns:a="http://schemas.openxmlformats.org/drawingml/2006/main" noChangeAspect="1"/>
+            </wp:cNvGraphicFramePr>
+            <a:graphic xmlns:a="http://schemas.openxmlformats.org/drawingml/2006/main">
+              <a:graphicData uri="http://schemas.openxmlformats.org/drawingml/2006/picture">
+                <pic:pic xmlns:pic="http://schemas.openxmlformats.org/drawingml/2006/picture">
+                  <pic:nvPicPr>
+                    <pic:cNvPr id="2090237349" name=""/>
+                    <pic:cNvPicPr/>
+                  </pic:nvPicPr>
+                  <pic:blipFill>
+                    <a:blip r:embed="rId11"/>
+                    <a:stretch>
+                      <a:fillRect/>
+                    </a:stretch>
+                  </pic:blipFill>
+                  <pic:spPr>
+                    <a:xfrm>
+                      <a:off x="0" y="0"/>
+                      <a:ext cx="5731510" cy="3102610"/>
+                    </a:xfrm>
+                    <a:prstGeom prst="rect">
+                      <a:avLst/>
+                    </a:prstGeom>
+                  </pic:spPr>
+                </pic:pic>
+              </a:graphicData>
+            </a:graphic>
+          </wp:inline>
+        </w:drawing>
+      </w:r>
+    </w:p>
+    <w:p>
+      <w:r>
+        <w:t>Styles.css</w:t>
+      </w:r>
+    </w:p>
+    <w:p>
+      <w:r>
+        <w:lastRenderedPageBreak/>
+        <w:drawing>
+          <wp:inline distT="0" distB="0" distL="0" distR="0" wp14:anchorId="68109A2D" wp14:editId="6854517A">
+            <wp:extent cx="5731510" cy="2680970"/>
+            <wp:effectExtent l="0" t="0" r="2540" b="5080"/>
+            <wp:docPr id="8146464" name="Picture 1" descr="A screenshot of a computer&#10;&#10;AI-generated content may be incorrect."/>
+            <wp:cNvGraphicFramePr>
+              <a:graphicFrameLocks xmlns:a="http://schemas.openxmlformats.org/drawingml/2006/main" noChangeAspect="1"/>
+            </wp:cNvGraphicFramePr>
+            <a:graphic xmlns:a="http://schemas.openxmlformats.org/drawingml/2006/main">
+              <a:graphicData uri="http://schemas.openxmlformats.org/drawingml/2006/picture">
+                <pic:pic xmlns:pic="http://schemas.openxmlformats.org/drawingml/2006/picture">
+                  <pic:nvPicPr>
+                    <pic:cNvPr id="8146464" name="Picture 1" descr="A screenshot of a computer&#10;&#10;AI-generated content may be incorrect."/>
+                    <pic:cNvPicPr/>
+                  </pic:nvPicPr>
+                  <pic:blipFill>
+                    <a:blip r:embed="rId12"/>
+                    <a:stretch>
+                      <a:fillRect/>
+                    </a:stretch>
+                  </pic:blipFill>
+                  <pic:spPr>
+                    <a:xfrm>
+                      <a:off x="0" y="0"/>
+                      <a:ext cx="5731510" cy="2680970"/>
                     </a:xfrm>
                     <a:prstGeom prst="rect">
                       <a:avLst/>

</xml_diff>